<commit_message>
Updated to fix problem 2 bug
</commit_message>
<xml_diff>
--- a/Treasure Hunt #1 - Answers.docx
+++ b/Treasure Hunt #1 - Answers.docx
@@ -1551,10 +1551,20 @@
       <w:pPr>
         <w:rPr>
           <w:rFonts w:ascii="Times New Roman" w:eastAsiaTheme="minorEastAsia" w:hAnsi="Times New Roman" w:cs="Times New Roman"/>
-          <w:sz w:val="24"/>
-          <w:szCs w:val="24"/>
-        </w:rPr>
-      </w:pPr>
+          <w:color w:val="FF0000"/>
+          <w:sz w:val="24"/>
+          <w:szCs w:val="24"/>
+        </w:rPr>
+      </w:pPr>
+      <w:r>
+        <w:rPr>
+          <w:rFonts w:ascii="Times New Roman" w:eastAsiaTheme="minorEastAsia" w:hAnsi="Times New Roman" w:cs="Times New Roman"/>
+          <w:color w:val="FF0000"/>
+          <w:sz w:val="24"/>
+          <w:szCs w:val="24"/>
+        </w:rPr>
+        <w:t>Also intersect at (3,7) and (4,8), but those result in gibberish when decoded.</w:t>
+      </w:r>
     </w:p>
     <w:p>
       <w:pPr>

</xml_diff>